<commit_message>
Editing Readme file of SIEM Setup
</commit_message>
<xml_diff>
--- a/siem/Installing-Wazuh-Agent.docx
+++ b/siem/Installing-Wazuh-Agent.docx
@@ -22,31 +22,7 @@
           <w:szCs w:val="32"/>
           <w:lang w:val="en-US"/>
         </w:rPr>
-        <w:t xml:space="preserve">Installing </w:t>
-      </w:r>
-      <w:proofErr w:type="spellStart"/>
-      <w:r>
-        <w:rPr>
-          <w:b/>
-          <w:bCs/>
-          <w:color w:val="2F5496" w:themeColor="accent1" w:themeShade="BF"/>
-          <w:sz w:val="32"/>
-          <w:szCs w:val="32"/>
-          <w:lang w:val="en-US"/>
-        </w:rPr>
-        <w:t>Wazuh</w:t>
-      </w:r>
-      <w:proofErr w:type="spellEnd"/>
-      <w:r>
-        <w:rPr>
-          <w:b/>
-          <w:bCs/>
-          <w:color w:val="2F5496" w:themeColor="accent1" w:themeShade="BF"/>
-          <w:sz w:val="32"/>
-          <w:szCs w:val="32"/>
-          <w:lang w:val="en-US"/>
-        </w:rPr>
-        <w:t xml:space="preserve"> Agent</w:t>
+        <w:t>Installing Wazuh Agent</w:t>
       </w:r>
     </w:p>
     <w:p>
@@ -141,39 +117,7 @@
           <w:rFonts w:ascii="Arial" w:hAnsi="Arial" w:cs="Arial"/>
           <w:lang w:val="en-US"/>
         </w:rPr>
-        <w:t xml:space="preserve">This document guides IT Specialist in installing the </w:t>
-      </w:r>
-      <w:proofErr w:type="spellStart"/>
-      <w:r>
-        <w:rPr>
-          <w:rFonts w:ascii="Arial" w:hAnsi="Arial" w:cs="Arial"/>
-          <w:lang w:val="en-US"/>
-        </w:rPr>
-        <w:t>Wazuh</w:t>
-      </w:r>
-      <w:proofErr w:type="spellEnd"/>
-      <w:r>
-        <w:rPr>
-          <w:rFonts w:ascii="Arial" w:hAnsi="Arial" w:cs="Arial"/>
-          <w:lang w:val="en-US"/>
-        </w:rPr>
-        <w:t xml:space="preserve"> Agent for Windows device. </w:t>
-      </w:r>
-      <w:proofErr w:type="spellStart"/>
-      <w:r>
-        <w:rPr>
-          <w:rFonts w:ascii="Arial" w:hAnsi="Arial" w:cs="Arial"/>
-          <w:lang w:val="en-US"/>
-        </w:rPr>
-        <w:t>Wazuh</w:t>
-      </w:r>
-      <w:proofErr w:type="spellEnd"/>
-      <w:r>
-        <w:rPr>
-          <w:rFonts w:ascii="Arial" w:hAnsi="Arial" w:cs="Arial"/>
-          <w:lang w:val="en-US"/>
-        </w:rPr>
-        <w:t xml:space="preserve"> is an SIEM/XDR tool used to protect organization from security threats. </w:t>
+        <w:t xml:space="preserve">This document guides IT Specialist in installing the Wazuh Agent for Windows device. Wazuh is an SIEM/XDR tool used to protect organization from security threats. </w:t>
       </w:r>
     </w:p>
     <w:p>
@@ -184,7 +128,6 @@
           <w:lang w:val="en-US"/>
         </w:rPr>
       </w:pPr>
-      <w:proofErr w:type="spellStart"/>
       <w:r>
         <w:rPr>
           <w:rFonts w:asciiTheme="majorHAnsi" w:eastAsiaTheme="majorEastAsia" w:hAnsiTheme="majorHAnsi" w:cstheme="majorBidi"/>
@@ -195,9 +138,8 @@
           <w:szCs w:val="26"/>
           <w:lang w:val="en-US"/>
         </w:rPr>
-        <w:t>Wazuh</w:t>
-      </w:r>
-      <w:proofErr w:type="spellEnd"/>
+        <w:t xml:space="preserve">Wazuh </w:t>
+      </w:r>
       <w:r>
         <w:rPr>
           <w:rFonts w:asciiTheme="majorHAnsi" w:eastAsiaTheme="majorEastAsia" w:hAnsiTheme="majorHAnsi" w:cstheme="majorBidi"/>
@@ -208,7 +150,7 @@
           <w:szCs w:val="26"/>
           <w:lang w:val="en-US"/>
         </w:rPr>
-        <w:t xml:space="preserve"> </w:t>
+        <w:t xml:space="preserve">Agent </w:t>
       </w:r>
       <w:r>
         <w:rPr>
@@ -220,24 +162,12 @@
           <w:szCs w:val="26"/>
           <w:lang w:val="en-US"/>
         </w:rPr>
-        <w:t xml:space="preserve">Agent </w:t>
-      </w:r>
-      <w:r>
-        <w:rPr>
-          <w:rFonts w:asciiTheme="majorHAnsi" w:eastAsiaTheme="majorEastAsia" w:hAnsiTheme="majorHAnsi" w:cstheme="majorBidi"/>
+        <w:t>Deployment</w:t>
+      </w:r>
+      <w:r>
+        <w:rPr>
           <w:b/>
           <w:bCs/>
-          <w:color w:val="2F5496" w:themeColor="accent1" w:themeShade="BF"/>
-          <w:sz w:val="26"/>
-          <w:szCs w:val="26"/>
-          <w:lang w:val="en-US"/>
-        </w:rPr>
-        <w:t>Deployment</w:t>
-      </w:r>
-      <w:r>
-        <w:rPr>
-          <w:b/>
-          <w:bCs/>
           <w:lang w:val="en-US"/>
         </w:rPr>
         <w:t xml:space="preserve">: </w:t>
@@ -255,23 +185,7 @@
           <w:rFonts w:ascii="Arial" w:hAnsi="Arial" w:cs="Arial"/>
           <w:lang w:val="en-US"/>
         </w:rPr>
-        <w:t xml:space="preserve">Below is a step-by-step guide in installation a </w:t>
-      </w:r>
-      <w:proofErr w:type="spellStart"/>
-      <w:r>
-        <w:rPr>
-          <w:rFonts w:ascii="Arial" w:hAnsi="Arial" w:cs="Arial"/>
-          <w:lang w:val="en-US"/>
-        </w:rPr>
-        <w:t>Wazuh</w:t>
-      </w:r>
-      <w:proofErr w:type="spellEnd"/>
-      <w:r>
-        <w:rPr>
-          <w:rFonts w:ascii="Arial" w:hAnsi="Arial" w:cs="Arial"/>
-          <w:lang w:val="en-US"/>
-        </w:rPr>
-        <w:t xml:space="preserve"> Agent to an endpoint device.</w:t>
+        <w:t>Below is a step-by-step guide in installation a Wazuh Agent to an endpoint device.</w:t>
       </w:r>
       <w:r>
         <w:rPr>
@@ -297,23 +211,83 @@
           <w:rFonts w:ascii="Arial" w:hAnsi="Arial" w:cs="Arial"/>
           <w:lang w:val="en-US"/>
         </w:rPr>
-        <w:t xml:space="preserve">Login to the </w:t>
-      </w:r>
-      <w:proofErr w:type="spellStart"/>
-      <w:r>
-        <w:rPr>
-          <w:rFonts w:ascii="Arial" w:hAnsi="Arial" w:cs="Arial"/>
+        <w:t>Login to the Wazuh dashboard.</w:t>
+      </w:r>
+    </w:p>
+    <w:p>
+      <w:pPr>
+        <w:ind w:left="1080"/>
+        <w:rPr>
+          <w:rFonts w:ascii="Arial" w:hAnsi="Arial" w:cs="Arial"/>
+          <w:lang w:val="en-US"/>
+        </w:rPr>
+      </w:pPr>
+      <w:r>
+        <w:rPr>
+          <w:rFonts w:ascii="Arial" w:hAnsi="Arial" w:cs="Arial"/>
+          <w:lang w:val="en-US"/>
+        </w:rPr>
+        <w:t xml:space="preserve">Note: Domain name of the </w:t>
+      </w:r>
+      <w:r>
+        <w:rPr>
+          <w:rFonts w:ascii="Arial" w:hAnsi="Arial" w:cs="Arial"/>
+          <w:b/>
+          <w:bCs/>
           <w:lang w:val="en-US"/>
         </w:rPr>
         <w:t>Wazuh</w:t>
       </w:r>
-      <w:proofErr w:type="spellEnd"/>
-      <w:r>
-        <w:rPr>
-          <w:rFonts w:ascii="Arial" w:hAnsi="Arial" w:cs="Arial"/>
-          <w:lang w:val="en-US"/>
-        </w:rPr>
-        <w:t xml:space="preserve"> dashboard.</w:t>
+      <w:r>
+        <w:rPr>
+          <w:rFonts w:ascii="Arial" w:hAnsi="Arial" w:cs="Arial"/>
+          <w:lang w:val="en-US"/>
+        </w:rPr>
+        <w:t xml:space="preserve"> Dashboard depends on the setup in this example </w:t>
+      </w:r>
+      <w:r>
+        <w:rPr>
+          <w:rFonts w:ascii="Arial" w:hAnsi="Arial" w:cs="Arial"/>
+          <w:lang w:val="en-US"/>
+        </w:rPr>
+        <w:t>W</w:t>
+      </w:r>
+      <w:r>
+        <w:rPr>
+          <w:rFonts w:ascii="Arial" w:hAnsi="Arial" w:cs="Arial"/>
+          <w:lang w:val="en-US"/>
+        </w:rPr>
+        <w:t>azuh dashboard is located in (e.g. wazuh.thirdtech.com)</w:t>
+      </w:r>
+    </w:p>
+    <w:p>
+      <w:pPr>
+        <w:ind w:left="1080"/>
+        <w:rPr>
+          <w:rFonts w:ascii="Arial" w:hAnsi="Arial" w:cs="Arial"/>
+          <w:lang w:val="en-US"/>
+        </w:rPr>
+      </w:pPr>
+      <w:r>
+        <w:rPr>
+          <w:rFonts w:ascii="Arial" w:hAnsi="Arial" w:cs="Arial"/>
+          <w:lang w:val="en-US"/>
+        </w:rPr>
+        <w:t xml:space="preserve">IF: </w:t>
+      </w:r>
+      <w:r>
+        <w:rPr>
+          <w:rFonts w:ascii="Arial" w:hAnsi="Arial" w:cs="Arial"/>
+          <w:lang w:val="en-US"/>
+        </w:rPr>
+        <w:t xml:space="preserve">You don’t have </w:t>
+      </w:r>
+      <w:r>
+        <w:rPr>
+          <w:rFonts w:ascii="Arial" w:hAnsi="Arial" w:cs="Arial"/>
+          <w:lang w:val="en-US"/>
+        </w:rPr>
+        <w:t>access, reach out to the Wazuh Admin.</w:t>
       </w:r>
     </w:p>
     <w:p>
@@ -335,15 +309,15 @@
         </w:rPr>
         <w:t xml:space="preserve">Click the arrow down button at the side of </w:t>
       </w:r>
-      <w:proofErr w:type="spellStart"/>
-      <w:r>
-        <w:rPr>
-          <w:rFonts w:ascii="Arial" w:hAnsi="Arial" w:cs="Arial"/>
+      <w:r>
+        <w:rPr>
+          <w:rFonts w:ascii="Arial" w:hAnsi="Arial" w:cs="Arial"/>
+          <w:b/>
+          <w:bCs/>
           <w:lang w:val="en-US"/>
         </w:rPr>
         <w:t>Wazuh</w:t>
       </w:r>
-      <w:proofErr w:type="spellEnd"/>
       <w:r>
         <w:rPr>
           <w:rFonts w:ascii="Arial" w:hAnsi="Arial" w:cs="Arial"/>
@@ -446,6 +420,21 @@
     </w:p>
     <w:p>
       <w:pPr>
+        <w:rPr>
+          <w:rFonts w:ascii="Arial" w:hAnsi="Arial" w:cs="Arial"/>
+          <w:lang w:val="en-US"/>
+        </w:rPr>
+      </w:pPr>
+      <w:r>
+        <w:rPr>
+          <w:rFonts w:ascii="Arial" w:hAnsi="Arial" w:cs="Arial"/>
+          <w:lang w:val="en-US"/>
+        </w:rPr>
+        <w:br w:type="page"/>
+      </w:r>
+    </w:p>
+    <w:p>
+      <w:pPr>
         <w:pStyle w:val="ListParagraph"/>
         <w:numPr>
           <w:ilvl w:val="0"/>
@@ -461,6 +450,7 @@
           <w:rFonts w:ascii="Arial" w:hAnsi="Arial" w:cs="Arial"/>
           <w:lang w:val="en-US"/>
         </w:rPr>
+        <w:lastRenderedPageBreak/>
         <w:t>Select the system you want to install the agent to.</w:t>
       </w:r>
     </w:p>
@@ -586,7 +576,6 @@
           <w:noProof/>
           <w:lang w:val="en-US"/>
         </w:rPr>
-        <w:lastRenderedPageBreak/>
         <w:drawing>
           <wp:inline distT="0" distB="0" distL="0" distR="0" wp14:anchorId="118D7DD9" wp14:editId="147A3041">
             <wp:extent cx="3790796" cy="1033154"/>
@@ -650,33 +639,7 @@
           <w:szCs w:val="18"/>
           <w:lang w:val="en-US"/>
         </w:rPr>
-        <w:t xml:space="preserve">NOTE: You may enter either the IP address or the domain name of the </w:t>
-      </w:r>
-      <w:proofErr w:type="spellStart"/>
-      <w:r>
-        <w:rPr>
-          <w:rFonts w:ascii="Arial" w:hAnsi="Arial" w:cs="Arial"/>
-          <w:i/>
-          <w:iCs/>
-          <w:color w:val="4472C4" w:themeColor="accent1"/>
-          <w:sz w:val="18"/>
-          <w:szCs w:val="18"/>
-          <w:lang w:val="en-US"/>
-        </w:rPr>
-        <w:t>Wazuh</w:t>
-      </w:r>
-      <w:proofErr w:type="spellEnd"/>
-      <w:r>
-        <w:rPr>
-          <w:rFonts w:ascii="Arial" w:hAnsi="Arial" w:cs="Arial"/>
-          <w:i/>
-          <w:iCs/>
-          <w:color w:val="4472C4" w:themeColor="accent1"/>
-          <w:sz w:val="18"/>
-          <w:szCs w:val="18"/>
-          <w:lang w:val="en-US"/>
-        </w:rPr>
-        <w:t xml:space="preserve"> server</w:t>
+        <w:t>NOTE: You may enter either the IP address or the domain name of the Wazuh server</w:t>
       </w:r>
       <w:r>
         <w:rPr>
@@ -738,46 +701,35 @@
           <w:rFonts w:ascii="Arial" w:hAnsi="Arial" w:cs="Arial"/>
           <w:lang w:val="en-US"/>
         </w:rPr>
-        <w:t xml:space="preserve"> for identification purposes on the </w:t>
-      </w:r>
-      <w:proofErr w:type="spellStart"/>
-      <w:r>
-        <w:rPr>
-          <w:rFonts w:ascii="Arial" w:hAnsi="Arial" w:cs="Arial"/>
-          <w:lang w:val="en-US"/>
-        </w:rPr>
-        <w:t>Wazuh</w:t>
-      </w:r>
-      <w:proofErr w:type="spellEnd"/>
-      <w:r>
-        <w:rPr>
-          <w:rFonts w:ascii="Arial" w:hAnsi="Arial" w:cs="Arial"/>
-          <w:lang w:val="en-US"/>
-        </w:rPr>
-        <w:t xml:space="preserve"> server. Follow the specified format for the </w:t>
-      </w:r>
-      <w:proofErr w:type="spellStart"/>
-      <w:r>
-        <w:rPr>
-          <w:rFonts w:ascii="Arial" w:hAnsi="Arial" w:cs="Arial"/>
-          <w:lang w:val="en-US"/>
-        </w:rPr>
-        <w:t>agent</w:t>
-      </w:r>
-      <w:r>
-        <w:rPr>
-          <w:rFonts w:ascii="Arial" w:hAnsi="Arial" w:cs="Arial"/>
-          <w:lang w:val="en-US"/>
-        </w:rPr>
-        <w:t>Use</w:t>
-      </w:r>
-      <w:proofErr w:type="spellEnd"/>
-      <w:r>
-        <w:rPr>
-          <w:rFonts w:ascii="Arial" w:hAnsi="Arial" w:cs="Arial"/>
-          <w:lang w:val="en-US"/>
-        </w:rPr>
-        <w:t xml:space="preserve"> the agent name format:</w:t>
+        <w:t> for identification purposes on the Wazuh server. Follow the specified format for the agent</w:t>
+      </w:r>
+      <w:r>
+        <w:rPr>
+          <w:rFonts w:ascii="Arial" w:hAnsi="Arial" w:cs="Arial"/>
+          <w:lang w:val="en-US"/>
+        </w:rPr>
+        <w:t xml:space="preserve">. </w:t>
+      </w:r>
+      <w:r>
+        <w:rPr>
+          <w:rFonts w:ascii="Arial" w:hAnsi="Arial" w:cs="Arial"/>
+          <w:lang w:val="en-US"/>
+        </w:rPr>
+        <w:t>Use the agent name format</w:t>
+      </w:r>
+      <w:r>
+        <w:rPr>
+          <w:rFonts w:ascii="Arial" w:hAnsi="Arial" w:cs="Arial"/>
+          <w:lang w:val="en-US"/>
+        </w:rPr>
+        <w:t xml:space="preserve"> below</w:t>
+      </w:r>
+      <w:r>
+        <w:rPr>
+          <w:rFonts w:ascii="Arial" w:hAnsi="Arial" w:cs="Arial"/>
+          <w:lang w:val="en-US"/>
+        </w:rPr>
+        <w:t>:</w:t>
       </w:r>
     </w:p>
     <w:p>
@@ -813,7 +765,6 @@
         </w:rPr>
         <w:t>-</w:t>
       </w:r>
-      <w:proofErr w:type="spellStart"/>
       <w:r>
         <w:rPr>
           <w:rFonts w:ascii="Arial" w:hAnsi="Arial" w:cs="Arial"/>
@@ -821,7 +772,13 @@
         </w:rPr>
         <w:t>sytem</w:t>
       </w:r>
-      <w:proofErr w:type="spellEnd"/>
+      <w:r>
+        <w:rPr>
+          <w:rFonts w:ascii="Arial" w:hAnsi="Arial" w:cs="Arial"/>
+          <w:lang w:val="en-US"/>
+        </w:rPr>
+        <w:t>-devicetype</w:t>
+      </w:r>
       <w:r>
         <w:rPr>
           <w:rFonts w:ascii="Arial" w:hAnsi="Arial" w:cs="Arial"/>
@@ -829,22 +786,6 @@
         </w:rPr>
         <w:t>-</w:t>
       </w:r>
-      <w:proofErr w:type="spellStart"/>
-      <w:r>
-        <w:rPr>
-          <w:rFonts w:ascii="Arial" w:hAnsi="Arial" w:cs="Arial"/>
-          <w:lang w:val="en-US"/>
-        </w:rPr>
-        <w:t>devicetype</w:t>
-      </w:r>
-      <w:proofErr w:type="spellEnd"/>
-      <w:r>
-        <w:rPr>
-          <w:rFonts w:ascii="Arial" w:hAnsi="Arial" w:cs="Arial"/>
-          <w:lang w:val="en-US"/>
-        </w:rPr>
-        <w:t>-</w:t>
-      </w:r>
       <w:r>
         <w:rPr>
           <w:rFonts w:ascii="Arial" w:hAnsi="Arial" w:cs="Arial"/>
@@ -852,7 +793,6 @@
         </w:rPr>
         <w:t xml:space="preserve"> </w:t>
       </w:r>
-      <w:proofErr w:type="spellStart"/>
       <w:r>
         <w:rPr>
           <w:rFonts w:ascii="Arial" w:hAnsi="Arial" w:cs="Arial"/>
@@ -860,7 +800,6 @@
         </w:rPr>
         <w:t>serialnumber</w:t>
       </w:r>
-      <w:proofErr w:type="spellEnd"/>
       <w:r>
         <w:rPr>
           <w:rFonts w:ascii="Arial" w:hAnsi="Arial" w:cs="Arial"/>
@@ -989,6 +928,30 @@
     </w:p>
     <w:p>
       <w:pPr>
+        <w:rPr>
+          <w:rFonts w:ascii="Arial" w:hAnsi="Arial" w:cs="Arial"/>
+          <w:lang w:val="en-US"/>
+        </w:rPr>
+      </w:pPr>
+      <w:r>
+        <w:rPr>
+          <w:rFonts w:ascii="Arial" w:hAnsi="Arial" w:cs="Arial"/>
+          <w:lang w:val="en-US"/>
+        </w:rPr>
+        <w:br w:type="page"/>
+      </w:r>
+    </w:p>
+    <w:p>
+      <w:pPr>
+        <w:jc w:val="center"/>
+        <w:rPr>
+          <w:rFonts w:ascii="Arial" w:hAnsi="Arial" w:cs="Arial"/>
+          <w:lang w:val="en-US"/>
+        </w:rPr>
+      </w:pPr>
+    </w:p>
+    <w:p>
+      <w:pPr>
         <w:pStyle w:val="ListParagraph"/>
         <w:numPr>
           <w:ilvl w:val="0"/>
@@ -1004,23 +967,7 @@
           <w:rFonts w:ascii="Arial" w:hAnsi="Arial" w:cs="Arial"/>
           <w:lang w:val="en-US"/>
         </w:rPr>
-        <w:t xml:space="preserve">A command is automatically generated out of the information to install the </w:t>
-      </w:r>
-      <w:proofErr w:type="spellStart"/>
-      <w:r>
-        <w:rPr>
-          <w:rFonts w:ascii="Arial" w:hAnsi="Arial" w:cs="Arial"/>
-          <w:lang w:val="en-US"/>
-        </w:rPr>
-        <w:t>wazuh</w:t>
-      </w:r>
-      <w:proofErr w:type="spellEnd"/>
-      <w:r>
-        <w:rPr>
-          <w:rFonts w:ascii="Arial" w:hAnsi="Arial" w:cs="Arial"/>
-          <w:lang w:val="en-US"/>
-        </w:rPr>
-        <w:t xml:space="preserve"> agent using a terminal.</w:t>
+        <w:t>A command is automatically generated out of the information to install the wazuh agent using a terminal.</w:t>
       </w:r>
     </w:p>
     <w:p>
@@ -1081,6 +1028,15 @@
     </w:p>
     <w:p>
       <w:pPr>
+        <w:jc w:val="center"/>
+        <w:rPr>
+          <w:rFonts w:ascii="Arial" w:hAnsi="Arial" w:cs="Arial"/>
+          <w:lang w:val="en-US"/>
+        </w:rPr>
+      </w:pPr>
+    </w:p>
+    <w:p>
+      <w:pPr>
         <w:pStyle w:val="ListParagraph"/>
         <w:numPr>
           <w:ilvl w:val="0"/>
@@ -1112,7 +1068,6 @@
         </w:rPr>
         <w:t xml:space="preserve"> open a </w:t>
       </w:r>
-      <w:proofErr w:type="spellStart"/>
       <w:r>
         <w:rPr>
           <w:rFonts w:ascii="Arial" w:hAnsi="Arial" w:cs="Arial"/>
@@ -1122,7 +1077,6 @@
         </w:rPr>
         <w:t>Powershell</w:t>
       </w:r>
-      <w:proofErr w:type="spellEnd"/>
       <w:r>
         <w:rPr>
           <w:rFonts w:ascii="Arial" w:hAnsi="Arial" w:cs="Arial"/>
@@ -1158,18 +1112,21 @@
       <w:r>
         <w:rPr>
           <w:rFonts w:ascii="Arial" w:hAnsi="Arial" w:cs="Arial"/>
-          <w:b/>
-          <w:bCs/>
-          <w:lang w:val="en-US"/>
-        </w:rPr>
-        <w:t>NOTE</w:t>
-      </w:r>
-      <w:r>
-        <w:rPr>
-          <w:rFonts w:ascii="Arial" w:hAnsi="Arial" w:cs="Arial"/>
-          <w:lang w:val="en-US"/>
-        </w:rPr>
-        <w:t>: You need to have administrator privileges to run this command successfully.</w:t>
+          <w:i/>
+          <w:iCs/>
+          <w:color w:val="4472C4" w:themeColor="accent1"/>
+          <w:sz w:val="18"/>
+          <w:szCs w:val="18"/>
+          <w:lang w:val="en-US"/>
+        </w:rPr>
+        <w:t>NOTE: You need to have administrator privileges to run this command successfully</w:t>
+      </w:r>
+      <w:r>
+        <w:rPr>
+          <w:rFonts w:ascii="Arial" w:hAnsi="Arial" w:cs="Arial"/>
+          <w:lang w:val="en-US"/>
+        </w:rPr>
+        <w:t>.</w:t>
       </w:r>
     </w:p>
     <w:p>
@@ -1197,23 +1154,7 @@
           <w:rFonts w:ascii="Arial" w:hAnsi="Arial" w:cs="Arial"/>
           <w:lang w:val="en-US"/>
         </w:rPr>
-        <w:t xml:space="preserve">Once you successfully installed the agent, you now need to start the </w:t>
-      </w:r>
-      <w:proofErr w:type="spellStart"/>
-      <w:r>
-        <w:rPr>
-          <w:rFonts w:ascii="Arial" w:hAnsi="Arial" w:cs="Arial"/>
-          <w:lang w:val="en-US"/>
-        </w:rPr>
-        <w:t>Wazuh</w:t>
-      </w:r>
-      <w:proofErr w:type="spellEnd"/>
-      <w:r>
-        <w:rPr>
-          <w:rFonts w:ascii="Arial" w:hAnsi="Arial" w:cs="Arial"/>
-          <w:lang w:val="en-US"/>
-        </w:rPr>
-        <w:t xml:space="preserve"> Service.</w:t>
+        <w:t>Once you successfully installed the agent, you now need to start the Wazuh Service.</w:t>
       </w:r>
     </w:p>
     <w:p>
@@ -1238,17 +1179,8 @@
           <w:rFonts w:ascii="Arial" w:hAnsi="Arial" w:cs="Arial"/>
           <w:lang w:val="en-US"/>
         </w:rPr>
-        <w:t xml:space="preserve">: NET START </w:t>
-      </w:r>
-      <w:proofErr w:type="spellStart"/>
-      <w:r>
-        <w:rPr>
-          <w:rFonts w:ascii="Arial" w:hAnsi="Arial" w:cs="Arial"/>
-          <w:lang w:val="en-US"/>
-        </w:rPr>
-        <w:t>WazuhSvc</w:t>
-      </w:r>
-      <w:proofErr w:type="spellEnd"/>
+        <w:t>: NET START WazuhSvc</w:t>
+      </w:r>
     </w:p>
     <w:p>
       <w:pPr>
@@ -1274,59 +1206,13 @@
         </w:rPr>
         <w:t xml:space="preserve">: </w:t>
       </w:r>
-      <w:proofErr w:type="spellStart"/>
       <w:r>
         <w:rPr>
           <w:rFonts w:ascii="Segoe UI" w:hAnsi="Segoe UI" w:cs="Segoe UI"/>
           <w:spacing w:val="-1"/>
           <w:shd w:val="clear" w:color="auto" w:fill="FFFFFF"/>
         </w:rPr>
-        <w:t>sudo</w:t>
-      </w:r>
-      <w:proofErr w:type="spellEnd"/>
-      <w:r>
-        <w:rPr>
-          <w:rFonts w:ascii="Segoe UI" w:hAnsi="Segoe UI" w:cs="Segoe UI"/>
-          <w:spacing w:val="-1"/>
-          <w:shd w:val="clear" w:color="auto" w:fill="FFFFFF"/>
-        </w:rPr>
-        <w:t xml:space="preserve"> /Library/</w:t>
-      </w:r>
-      <w:proofErr w:type="spellStart"/>
-      <w:r>
-        <w:rPr>
-          <w:rFonts w:ascii="Segoe UI" w:hAnsi="Segoe UI" w:cs="Segoe UI"/>
-          <w:spacing w:val="-1"/>
-          <w:shd w:val="clear" w:color="auto" w:fill="FFFFFF"/>
-        </w:rPr>
-        <w:t>Ossec</w:t>
-      </w:r>
-      <w:proofErr w:type="spellEnd"/>
-      <w:r>
-        <w:rPr>
-          <w:rFonts w:ascii="Segoe UI" w:hAnsi="Segoe UI" w:cs="Segoe UI"/>
-          <w:spacing w:val="-1"/>
-          <w:shd w:val="clear" w:color="auto" w:fill="FFFFFF"/>
-        </w:rPr>
-        <w:t>/bin/</w:t>
-      </w:r>
-      <w:proofErr w:type="spellStart"/>
-      <w:r>
-        <w:rPr>
-          <w:rFonts w:ascii="Segoe UI" w:hAnsi="Segoe UI" w:cs="Segoe UI"/>
-          <w:spacing w:val="-1"/>
-          <w:shd w:val="clear" w:color="auto" w:fill="FFFFFF"/>
-        </w:rPr>
-        <w:t>wazuh</w:t>
-      </w:r>
-      <w:proofErr w:type="spellEnd"/>
-      <w:r>
-        <w:rPr>
-          <w:rFonts w:ascii="Segoe UI" w:hAnsi="Segoe UI" w:cs="Segoe UI"/>
-          <w:spacing w:val="-1"/>
-          <w:shd w:val="clear" w:color="auto" w:fill="FFFFFF"/>
-        </w:rPr>
-        <w:t>-control start</w:t>
+        <w:t>sudo /Library/Ossec/bin/wazuh-control start</w:t>
       </w:r>
     </w:p>
     <w:sectPr>

</xml_diff>